<commit_message>
just put in my diary
</commit_message>
<xml_diff>
--- a/diaries/diary_Michael.docx
+++ b/diaries/diary_Michael.docx
@@ -694,6 +694,29 @@
         <w:t xml:space="preserve">We discussed who should supervise our project </w:t>
       </w:r>
     </w:p>
+    <w:p>
+      <w:pPr>
+        <w:rPr>
+          <w:rFonts w:ascii="Times New Roman" w:hAnsi="Times New Roman" w:cs="Times New Roman"/>
+          <w:sz w:val="24"/>
+        </w:rPr>
+      </w:pPr>
+    </w:p>
+    <w:p>
+      <w:pPr>
+        <w:rPr>
+          <w:rFonts w:ascii="Times New Roman" w:hAnsi="Times New Roman" w:cs="Times New Roman"/>
+          <w:sz w:val="24"/>
+        </w:rPr>
+      </w:pPr>
+      <w:r>
+        <w:rPr>
+          <w:rFonts w:ascii="Times New Roman" w:hAnsi="Times New Roman" w:cs="Times New Roman"/>
+          <w:sz w:val="24"/>
+        </w:rPr>
+        <w:t xml:space="preserve"> Resources used </w:t>
+      </w:r>
+    </w:p>
     <w:p/>
     <w:p/>
     <w:p>
@@ -701,10 +724,391 @@
         <w:pStyle w:val="Heading2"/>
       </w:pPr>
       <w:r>
-        <w:t>Week 2</w:t>
-      </w:r>
-      <w:r>
-        <w:t xml:space="preserve"> </w:t>
+        <w:t xml:space="preserve">Week 2 </w:t>
+      </w:r>
+    </w:p>
+    <w:p/>
+    <w:p>
+      <w:r>
+        <w:t>Date: September 22 – September 29</w:t>
+      </w:r>
+    </w:p>
+    <w:p/>
+    <w:p>
+      <w:r>
+        <w:t xml:space="preserve">What was done? </w:t>
+      </w:r>
+    </w:p>
+    <w:p>
+      <w:pPr>
+        <w:pStyle w:val="ListParagraph"/>
+        <w:numPr>
+          <w:ilvl w:val="0"/>
+          <w:numId w:val="1"/>
+        </w:numPr>
+        <w:rPr>
+          <w:rFonts w:ascii="Times New Roman" w:hAnsi="Times New Roman" w:cs="Times New Roman"/>
+          <w:sz w:val="24"/>
+        </w:rPr>
+      </w:pPr>
+      <w:r>
+        <w:rPr>
+          <w:rFonts w:ascii="Times New Roman" w:hAnsi="Times New Roman" w:cs="Times New Roman"/>
+          <w:sz w:val="24"/>
+        </w:rPr>
+        <w:t>We decided to try get Luke Raeside to supervise our team, having had him for other subjects we all found him to be fair and approachable.</w:t>
+      </w:r>
+    </w:p>
+    <w:p>
+      <w:pPr>
+        <w:pStyle w:val="ListParagraph"/>
+        <w:numPr>
+          <w:ilvl w:val="0"/>
+          <w:numId w:val="1"/>
+        </w:numPr>
+        <w:rPr>
+          <w:rFonts w:ascii="Times New Roman" w:hAnsi="Times New Roman" w:cs="Times New Roman"/>
+          <w:sz w:val="24"/>
+        </w:rPr>
+      </w:pPr>
+      <w:r>
+        <w:rPr>
+          <w:rFonts w:ascii="Times New Roman" w:hAnsi="Times New Roman" w:cs="Times New Roman"/>
+          <w:sz w:val="24"/>
+        </w:rPr>
+        <w:t>Each of us began to note down some thoughts on the type of application</w:t>
+      </w:r>
+    </w:p>
+    <w:p>
+      <w:pPr>
+        <w:pStyle w:val="ListParagraph"/>
+        <w:numPr>
+          <w:ilvl w:val="0"/>
+          <w:numId w:val="1"/>
+        </w:numPr>
+        <w:rPr>
+          <w:rFonts w:ascii="Times New Roman" w:hAnsi="Times New Roman" w:cs="Times New Roman"/>
+          <w:sz w:val="24"/>
+        </w:rPr>
+      </w:pPr>
+      <w:r>
+        <w:rPr>
+          <w:rFonts w:ascii="Times New Roman" w:hAnsi="Times New Roman" w:cs="Times New Roman"/>
+          <w:sz w:val="24"/>
+        </w:rPr>
+        <w:t>We decided we would do a fantasy hurling application with social media integration</w:t>
+      </w:r>
+    </w:p>
+    <w:p>
+      <w:pPr>
+        <w:pStyle w:val="ListParagraph"/>
+        <w:numPr>
+          <w:ilvl w:val="0"/>
+          <w:numId w:val="1"/>
+        </w:numPr>
+        <w:rPr>
+          <w:rFonts w:ascii="Times New Roman" w:hAnsi="Times New Roman" w:cs="Times New Roman"/>
+          <w:sz w:val="24"/>
+        </w:rPr>
+      </w:pPr>
+      <w:r>
+        <w:rPr>
+          <w:rFonts w:ascii="Times New Roman" w:hAnsi="Times New Roman" w:cs="Times New Roman"/>
+          <w:sz w:val="24"/>
+        </w:rPr>
+        <w:t>We needed to think about what languages and technologies we would use</w:t>
+      </w:r>
+    </w:p>
+    <w:p/>
+    <w:p>
+      <w:r>
+        <w:t xml:space="preserve">Who did what? </w:t>
+      </w:r>
+    </w:p>
+    <w:p>
+      <w:pPr>
+        <w:pStyle w:val="ListParagraph"/>
+        <w:numPr>
+          <w:ilvl w:val="0"/>
+          <w:numId w:val="2"/>
+        </w:numPr>
+        <w:rPr>
+          <w:rFonts w:ascii="Times New Roman" w:hAnsi="Times New Roman" w:cs="Times New Roman"/>
+          <w:sz w:val="24"/>
+        </w:rPr>
+      </w:pPr>
+      <w:r>
+        <w:rPr>
+          <w:rFonts w:ascii="Times New Roman" w:hAnsi="Times New Roman" w:cs="Times New Roman"/>
+          <w:sz w:val="24"/>
+        </w:rPr>
+        <w:t xml:space="preserve">We all had a hand in noting down what kind of application we felt would suit all our strengths </w:t>
+      </w:r>
+    </w:p>
+    <w:p>
+      <w:pPr>
+        <w:pStyle w:val="ListParagraph"/>
+        <w:numPr>
+          <w:ilvl w:val="0"/>
+          <w:numId w:val="2"/>
+        </w:numPr>
+        <w:rPr>
+          <w:rFonts w:ascii="Times New Roman" w:hAnsi="Times New Roman" w:cs="Times New Roman"/>
+          <w:sz w:val="24"/>
+        </w:rPr>
+      </w:pPr>
+      <w:r>
+        <w:rPr>
+          <w:rFonts w:ascii="Times New Roman" w:hAnsi="Times New Roman" w:cs="Times New Roman"/>
+          <w:sz w:val="24"/>
+        </w:rPr>
+        <w:t xml:space="preserve">David drew up a list of players and teams </w:t>
+      </w:r>
+    </w:p>
+    <w:p>
+      <w:pPr>
+        <w:pStyle w:val="ListParagraph"/>
+        <w:numPr>
+          <w:ilvl w:val="0"/>
+          <w:numId w:val="2"/>
+        </w:numPr>
+        <w:rPr>
+          <w:rFonts w:ascii="Times New Roman" w:hAnsi="Times New Roman" w:cs="Times New Roman"/>
+          <w:sz w:val="24"/>
+        </w:rPr>
+      </w:pPr>
+      <w:r>
+        <w:rPr>
+          <w:rFonts w:ascii="Times New Roman" w:hAnsi="Times New Roman" w:cs="Times New Roman"/>
+          <w:sz w:val="24"/>
+        </w:rPr>
+        <w:t>I researched current fantasy hurling games and explained it to Martin who was unfamiliar with the concept</w:t>
+      </w:r>
+    </w:p>
+    <w:p>
+      <w:pPr>
+        <w:rPr>
+          <w:rFonts w:ascii="Times New Roman" w:hAnsi="Times New Roman" w:cs="Times New Roman"/>
+          <w:sz w:val="24"/>
+        </w:rPr>
+      </w:pPr>
+    </w:p>
+    <w:p>
+      <w:pPr>
+        <w:rPr>
+          <w:rFonts w:ascii="Times New Roman" w:hAnsi="Times New Roman" w:cs="Times New Roman"/>
+          <w:sz w:val="24"/>
+        </w:rPr>
+      </w:pPr>
+      <w:r>
+        <w:rPr>
+          <w:rFonts w:ascii="Times New Roman" w:hAnsi="Times New Roman" w:cs="Times New Roman"/>
+          <w:sz w:val="24"/>
+        </w:rPr>
+        <w:t xml:space="preserve">Resources used </w:t>
+      </w:r>
+    </w:p>
+    <w:p>
+      <w:pPr>
+        <w:pStyle w:val="Heading2"/>
+      </w:pPr>
+      <w:r>
+        <w:lastRenderedPageBreak/>
+        <w:t xml:space="preserve">Week 3 </w:t>
+      </w:r>
+    </w:p>
+    <w:p>
+      <w:r>
+        <w:t>Date: September 30 – October 7</w:t>
+      </w:r>
+    </w:p>
+    <w:p/>
+    <w:p>
+      <w:r>
+        <w:t xml:space="preserve">What was done? </w:t>
+      </w:r>
+    </w:p>
+    <w:p>
+      <w:pPr>
+        <w:pStyle w:val="ListParagraph"/>
+        <w:numPr>
+          <w:ilvl w:val="0"/>
+          <w:numId w:val="1"/>
+        </w:numPr>
+        <w:rPr>
+          <w:rFonts w:ascii="Times New Roman" w:hAnsi="Times New Roman" w:cs="Times New Roman"/>
+          <w:sz w:val="24"/>
+        </w:rPr>
+      </w:pPr>
+      <w:r>
+        <w:rPr>
+          <w:rFonts w:ascii="Times New Roman" w:hAnsi="Times New Roman" w:cs="Times New Roman"/>
+          <w:sz w:val="24"/>
+        </w:rPr>
+        <w:t>We confirmed with Luke our desired to have him as project supervisor</w:t>
+      </w:r>
+    </w:p>
+    <w:p>
+      <w:pPr>
+        <w:pStyle w:val="ListParagraph"/>
+        <w:numPr>
+          <w:ilvl w:val="0"/>
+          <w:numId w:val="1"/>
+        </w:numPr>
+        <w:rPr>
+          <w:rFonts w:ascii="Times New Roman" w:hAnsi="Times New Roman" w:cs="Times New Roman"/>
+          <w:sz w:val="24"/>
+        </w:rPr>
+      </w:pPr>
+      <w:r>
+        <w:rPr>
+          <w:rFonts w:ascii="Times New Roman" w:hAnsi="Times New Roman" w:cs="Times New Roman"/>
+          <w:sz w:val="24"/>
+        </w:rPr>
+        <w:t>We also finalised our group of 3 with Michael , he was happy to allow us work together</w:t>
+      </w:r>
+    </w:p>
+    <w:p>
+      <w:pPr>
+        <w:pStyle w:val="ListParagraph"/>
+        <w:numPr>
+          <w:ilvl w:val="0"/>
+          <w:numId w:val="1"/>
+        </w:numPr>
+        <w:rPr>
+          <w:rFonts w:ascii="Times New Roman" w:hAnsi="Times New Roman" w:cs="Times New Roman"/>
+          <w:sz w:val="24"/>
+        </w:rPr>
+      </w:pPr>
+      <w:r>
+        <w:rPr>
+          <w:rFonts w:ascii="Times New Roman" w:hAnsi="Times New Roman" w:cs="Times New Roman"/>
+          <w:sz w:val="24"/>
+        </w:rPr>
+        <w:t>We began working on our individual scope documents due on the 9</w:t>
+      </w:r>
+      <w:r>
+        <w:rPr>
+          <w:rFonts w:ascii="Times New Roman" w:hAnsi="Times New Roman" w:cs="Times New Roman"/>
+          <w:sz w:val="24"/>
+          <w:vertAlign w:val="superscript"/>
+        </w:rPr>
+        <w:t>th</w:t>
+      </w:r>
+      <w:r>
+        <w:rPr>
+          <w:rFonts w:ascii="Times New Roman" w:hAnsi="Times New Roman" w:cs="Times New Roman"/>
+          <w:sz w:val="24"/>
+        </w:rPr>
+        <w:t xml:space="preserve"> October 2014</w:t>
+      </w:r>
+    </w:p>
+    <w:p>
+      <w:pPr>
+        <w:pStyle w:val="ListParagraph"/>
+        <w:rPr>
+          <w:rFonts w:ascii="Times New Roman" w:hAnsi="Times New Roman" w:cs="Times New Roman"/>
+          <w:sz w:val="24"/>
+        </w:rPr>
+      </w:pPr>
+    </w:p>
+    <w:p/>
+    <w:p>
+      <w:r>
+        <w:t xml:space="preserve">Who did what? </w:t>
+      </w:r>
+    </w:p>
+    <w:p>
+      <w:pPr>
+        <w:pStyle w:val="ListParagraph"/>
+        <w:numPr>
+          <w:ilvl w:val="0"/>
+          <w:numId w:val="2"/>
+        </w:numPr>
+        <w:rPr>
+          <w:rFonts w:ascii="Times New Roman" w:hAnsi="Times New Roman" w:cs="Times New Roman"/>
+          <w:sz w:val="24"/>
+        </w:rPr>
+      </w:pPr>
+      <w:r>
+        <w:rPr>
+          <w:rFonts w:ascii="Times New Roman" w:hAnsi="Times New Roman" w:cs="Times New Roman"/>
+          <w:sz w:val="24"/>
+        </w:rPr>
+        <w:t>We began discussing what kind of technologies we like and what kind of project we wish to implement</w:t>
+      </w:r>
+    </w:p>
+    <w:p>
+      <w:pPr>
+        <w:pStyle w:val="ListParagraph"/>
+        <w:numPr>
+          <w:ilvl w:val="0"/>
+          <w:numId w:val="2"/>
+        </w:numPr>
+        <w:rPr>
+          <w:rFonts w:ascii="Times New Roman" w:hAnsi="Times New Roman" w:cs="Times New Roman"/>
+          <w:sz w:val="24"/>
+        </w:rPr>
+      </w:pPr>
+      <w:r>
+        <w:rPr>
+          <w:rFonts w:ascii="Times New Roman" w:hAnsi="Times New Roman" w:cs="Times New Roman"/>
+          <w:sz w:val="24"/>
+        </w:rPr>
+        <w:t xml:space="preserve">We discussed who should supervise our project </w:t>
+      </w:r>
+    </w:p>
+    <w:p>
+      <w:pPr>
+        <w:pStyle w:val="ListParagraph"/>
+        <w:numPr>
+          <w:ilvl w:val="0"/>
+          <w:numId w:val="2"/>
+        </w:numPr>
+        <w:rPr>
+          <w:rFonts w:ascii="Times New Roman" w:hAnsi="Times New Roman" w:cs="Times New Roman"/>
+          <w:sz w:val="24"/>
+        </w:rPr>
+      </w:pPr>
+      <w:r>
+        <w:rPr>
+          <w:rFonts w:ascii="Times New Roman" w:hAnsi="Times New Roman" w:cs="Times New Roman"/>
+          <w:sz w:val="24"/>
+        </w:rPr>
+        <w:t xml:space="preserve">We all began working on our individual scope documents </w:t>
+      </w:r>
+    </w:p>
+    <w:p>
+      <w:pPr>
+        <w:rPr>
+          <w:rFonts w:ascii="Times New Roman" w:hAnsi="Times New Roman" w:cs="Times New Roman"/>
+          <w:sz w:val="24"/>
+        </w:rPr>
+      </w:pPr>
+    </w:p>
+    <w:p>
+      <w:pPr>
+        <w:ind w:left="360"/>
+        <w:rPr>
+          <w:rFonts w:ascii="Times New Roman" w:hAnsi="Times New Roman" w:cs="Times New Roman"/>
+          <w:sz w:val="24"/>
+        </w:rPr>
+      </w:pPr>
+      <w:r>
+        <w:rPr>
+          <w:rFonts w:ascii="Times New Roman" w:hAnsi="Times New Roman" w:cs="Times New Roman"/>
+          <w:sz w:val="24"/>
+        </w:rPr>
+        <w:t xml:space="preserve">Resources used </w:t>
+      </w:r>
+    </w:p>
+    <w:p/>
+    <w:p>
+      <w:pPr>
+        <w:pStyle w:val="Heading2"/>
+      </w:pPr>
+      <w:r>
+        <w:t xml:space="preserve">Week 4 </w:t>
       </w:r>
     </w:p>
     <w:p/>
@@ -713,13 +1117,10 @@
         <w:t xml:space="preserve">Date: </w:t>
       </w:r>
       <w:r>
-        <w:t>September 22</w:t>
-      </w:r>
-      <w:r>
-        <w:t xml:space="preserve"> – September </w:t>
-      </w:r>
-      <w:r>
-        <w:t>29</w:t>
+        <w:t>October</w:t>
+      </w:r>
+      <w:r>
+        <w:t xml:space="preserve"> 8 – October 15</w:t>
       </w:r>
     </w:p>
     <w:p/>
@@ -745,7 +1146,7 @@
           <w:rFonts w:ascii="Times New Roman" w:hAnsi="Times New Roman" w:cs="Times New Roman"/>
           <w:sz w:val="24"/>
         </w:rPr>
-        <w:t>We decided to try get Luke Raeside to supervise our team, having had him for other subjects we all found him to be fair and approachable.</w:t>
+        <w:t>We uploaded our scope documents and began working on the proposal document</w:t>
       </w:r>
     </w:p>
     <w:p>
@@ -765,7 +1166,7 @@
           <w:rFonts w:ascii="Times New Roman" w:hAnsi="Times New Roman" w:cs="Times New Roman"/>
           <w:sz w:val="24"/>
         </w:rPr>
-        <w:t>Each of us began to note down some thoughts on the type of application</w:t>
+        <w:t xml:space="preserve">We finalised the way the project will work </w:t>
       </w:r>
     </w:p>
     <w:p>
@@ -785,7 +1186,7 @@
           <w:rFonts w:ascii="Times New Roman" w:hAnsi="Times New Roman" w:cs="Times New Roman"/>
           <w:sz w:val="24"/>
         </w:rPr>
-        <w:t>We decided we would do a fantasy hurling application with social media integration</w:t>
+        <w:t>We will have a Java backend with JQuery and HTML and CSS front end</w:t>
       </w:r>
     </w:p>
     <w:p>
@@ -805,8 +1206,17 @@
           <w:rFonts w:ascii="Times New Roman" w:hAnsi="Times New Roman" w:cs="Times New Roman"/>
           <w:sz w:val="24"/>
         </w:rPr>
-        <w:t>We needed to think about what languages and technologies we would use</w:t>
-      </w:r>
+        <w:t>We decided to use theme roller on our site to design it</w:t>
+      </w:r>
+    </w:p>
+    <w:p>
+      <w:pPr>
+        <w:pStyle w:val="ListParagraph"/>
+        <w:rPr>
+          <w:rFonts w:ascii="Times New Roman" w:hAnsi="Times New Roman" w:cs="Times New Roman"/>
+          <w:sz w:val="24"/>
+        </w:rPr>
+      </w:pPr>
     </w:p>
     <w:p/>
     <w:p>
@@ -819,398 +1229,6 @@
         <w:pStyle w:val="ListParagraph"/>
         <w:numPr>
           <w:ilvl w:val="0"/>
-          <w:numId w:val="2"/>
-        </w:numPr>
-        <w:rPr>
-          <w:rFonts w:ascii="Times New Roman" w:hAnsi="Times New Roman" w:cs="Times New Roman"/>
-          <w:sz w:val="24"/>
-        </w:rPr>
-      </w:pPr>
-      <w:r>
-        <w:rPr>
-          <w:rFonts w:ascii="Times New Roman" w:hAnsi="Times New Roman" w:cs="Times New Roman"/>
-          <w:sz w:val="24"/>
-        </w:rPr>
-        <w:t xml:space="preserve">We all had a hand in noting down what kind of application we felt would suit all our strengths </w:t>
-      </w:r>
-    </w:p>
-    <w:p>
-      <w:pPr>
-        <w:pStyle w:val="ListParagraph"/>
-        <w:numPr>
-          <w:ilvl w:val="0"/>
-          <w:numId w:val="2"/>
-        </w:numPr>
-        <w:rPr>
-          <w:rFonts w:ascii="Times New Roman" w:hAnsi="Times New Roman" w:cs="Times New Roman"/>
-          <w:sz w:val="24"/>
-        </w:rPr>
-      </w:pPr>
-      <w:r>
-        <w:rPr>
-          <w:rFonts w:ascii="Times New Roman" w:hAnsi="Times New Roman" w:cs="Times New Roman"/>
-          <w:sz w:val="24"/>
-        </w:rPr>
-        <w:t xml:space="preserve">David drew up a list of players and teams </w:t>
-      </w:r>
-    </w:p>
-    <w:p>
-      <w:pPr>
-        <w:pStyle w:val="ListParagraph"/>
-        <w:numPr>
-          <w:ilvl w:val="0"/>
-          <w:numId w:val="2"/>
-        </w:numPr>
-        <w:rPr>
-          <w:rFonts w:ascii="Times New Roman" w:hAnsi="Times New Roman" w:cs="Times New Roman"/>
-          <w:sz w:val="24"/>
-        </w:rPr>
-      </w:pPr>
-      <w:r>
-        <w:rPr>
-          <w:rFonts w:ascii="Times New Roman" w:hAnsi="Times New Roman" w:cs="Times New Roman"/>
-          <w:sz w:val="24"/>
-        </w:rPr>
-        <w:t>I researched current fantasy hurling games and explained it to Martin who was unfamiliar with the concept</w:t>
-      </w:r>
-    </w:p>
-    <w:p/>
-    <w:p/>
-    <w:p/>
-    <w:p/>
-    <w:p>
-      <w:pPr>
-        <w:pStyle w:val="Heading2"/>
-      </w:pPr>
-      <w:r>
-        <w:lastRenderedPageBreak/>
-        <w:t>Week 3</w:t>
-      </w:r>
-      <w:r>
-        <w:t xml:space="preserve"> </w:t>
-      </w:r>
-    </w:p>
-    <w:p/>
-    <w:p>
-      <w:r>
-        <w:t xml:space="preserve">Date: </w:t>
-      </w:r>
-      <w:r>
-        <w:t>September 30</w:t>
-      </w:r>
-      <w:r>
-        <w:t xml:space="preserve"> – </w:t>
-      </w:r>
-      <w:r>
-        <w:t>October</w:t>
-      </w:r>
-      <w:r>
-        <w:t xml:space="preserve"> </w:t>
-      </w:r>
-      <w:r>
-        <w:t>7</w:t>
-      </w:r>
-    </w:p>
-    <w:p/>
-    <w:p>
-      <w:r>
-        <w:t xml:space="preserve">What was done? </w:t>
-      </w:r>
-    </w:p>
-    <w:p>
-      <w:pPr>
-        <w:pStyle w:val="ListParagraph"/>
-        <w:numPr>
-          <w:ilvl w:val="0"/>
-          <w:numId w:val="1"/>
-        </w:numPr>
-        <w:rPr>
-          <w:rFonts w:ascii="Times New Roman" w:hAnsi="Times New Roman" w:cs="Times New Roman"/>
-          <w:sz w:val="24"/>
-        </w:rPr>
-      </w:pPr>
-      <w:r>
-        <w:rPr>
-          <w:rFonts w:ascii="Times New Roman" w:hAnsi="Times New Roman" w:cs="Times New Roman"/>
-          <w:sz w:val="24"/>
-        </w:rPr>
-        <w:t>We confirmed with Luke our desired to have him as project supervisor</w:t>
-      </w:r>
-    </w:p>
-    <w:p>
-      <w:pPr>
-        <w:pStyle w:val="ListParagraph"/>
-        <w:numPr>
-          <w:ilvl w:val="0"/>
-          <w:numId w:val="1"/>
-        </w:numPr>
-        <w:rPr>
-          <w:rFonts w:ascii="Times New Roman" w:hAnsi="Times New Roman" w:cs="Times New Roman"/>
-          <w:sz w:val="24"/>
-        </w:rPr>
-      </w:pPr>
-      <w:r>
-        <w:rPr>
-          <w:rFonts w:ascii="Times New Roman" w:hAnsi="Times New Roman" w:cs="Times New Roman"/>
-          <w:sz w:val="24"/>
-        </w:rPr>
-        <w:t>We also finalised our group of 3 with Michael , he was happy to allow us work together</w:t>
-      </w:r>
-    </w:p>
-    <w:p>
-      <w:pPr>
-        <w:pStyle w:val="ListParagraph"/>
-        <w:numPr>
-          <w:ilvl w:val="0"/>
-          <w:numId w:val="1"/>
-        </w:numPr>
-        <w:rPr>
-          <w:rFonts w:ascii="Times New Roman" w:hAnsi="Times New Roman" w:cs="Times New Roman"/>
-          <w:sz w:val="24"/>
-        </w:rPr>
-      </w:pPr>
-      <w:r>
-        <w:rPr>
-          <w:rFonts w:ascii="Times New Roman" w:hAnsi="Times New Roman" w:cs="Times New Roman"/>
-          <w:sz w:val="24"/>
-        </w:rPr>
-        <w:t>We began working on our individual scope documents due on the 9</w:t>
-      </w:r>
-      <w:r>
-        <w:rPr>
-          <w:rFonts w:ascii="Times New Roman" w:hAnsi="Times New Roman" w:cs="Times New Roman"/>
-          <w:sz w:val="24"/>
-          <w:vertAlign w:val="superscript"/>
-        </w:rPr>
-        <w:t>th</w:t>
-      </w:r>
-      <w:r>
-        <w:rPr>
-          <w:rFonts w:ascii="Times New Roman" w:hAnsi="Times New Roman" w:cs="Times New Roman"/>
-          <w:sz w:val="24"/>
-        </w:rPr>
-        <w:t xml:space="preserve"> October 2014</w:t>
-      </w:r>
-    </w:p>
-    <w:p>
-      <w:pPr>
-        <w:pStyle w:val="ListParagraph"/>
-        <w:rPr>
-          <w:rFonts w:ascii="Times New Roman" w:hAnsi="Times New Roman" w:cs="Times New Roman"/>
-          <w:sz w:val="24"/>
-        </w:rPr>
-      </w:pPr>
-    </w:p>
-    <w:p/>
-    <w:p>
-      <w:r>
-        <w:t xml:space="preserve">Who did what? </w:t>
-      </w:r>
-    </w:p>
-    <w:p>
-      <w:pPr>
-        <w:pStyle w:val="ListParagraph"/>
-        <w:numPr>
-          <w:ilvl w:val="0"/>
-          <w:numId w:val="2"/>
-        </w:numPr>
-        <w:rPr>
-          <w:rFonts w:ascii="Times New Roman" w:hAnsi="Times New Roman" w:cs="Times New Roman"/>
-          <w:sz w:val="24"/>
-        </w:rPr>
-      </w:pPr>
-      <w:r>
-        <w:rPr>
-          <w:rFonts w:ascii="Times New Roman" w:hAnsi="Times New Roman" w:cs="Times New Roman"/>
-          <w:sz w:val="24"/>
-        </w:rPr>
-        <w:t>We began discussing what kind of technologies we like and what kind of project we wish to implement</w:t>
-      </w:r>
-    </w:p>
-    <w:p>
-      <w:pPr>
-        <w:pStyle w:val="ListParagraph"/>
-        <w:numPr>
-          <w:ilvl w:val="0"/>
-          <w:numId w:val="2"/>
-        </w:numPr>
-        <w:rPr>
-          <w:rFonts w:ascii="Times New Roman" w:hAnsi="Times New Roman" w:cs="Times New Roman"/>
-          <w:sz w:val="24"/>
-        </w:rPr>
-      </w:pPr>
-      <w:r>
-        <w:rPr>
-          <w:rFonts w:ascii="Times New Roman" w:hAnsi="Times New Roman" w:cs="Times New Roman"/>
-          <w:sz w:val="24"/>
-        </w:rPr>
-        <w:t xml:space="preserve">We discussed who should supervise our project </w:t>
-      </w:r>
-    </w:p>
-    <w:p>
-      <w:pPr>
-        <w:pStyle w:val="ListParagraph"/>
-        <w:numPr>
-          <w:ilvl w:val="0"/>
-          <w:numId w:val="2"/>
-        </w:numPr>
-        <w:rPr>
-          <w:rFonts w:ascii="Times New Roman" w:hAnsi="Times New Roman" w:cs="Times New Roman"/>
-          <w:sz w:val="24"/>
-        </w:rPr>
-      </w:pPr>
-      <w:r>
-        <w:rPr>
-          <w:rFonts w:ascii="Times New Roman" w:hAnsi="Times New Roman" w:cs="Times New Roman"/>
-          <w:sz w:val="24"/>
-        </w:rPr>
-        <w:t xml:space="preserve">We all began working on our individual scope documents </w:t>
-      </w:r>
-    </w:p>
-    <w:p/>
-    <w:p/>
-    <w:p>
-      <w:pPr>
-        <w:pStyle w:val="Heading2"/>
-      </w:pPr>
-      <w:r>
-        <w:t>Week 4</w:t>
-      </w:r>
-      <w:r>
-        <w:t xml:space="preserve"> </w:t>
-      </w:r>
-    </w:p>
-    <w:p/>
-    <w:p>
-      <w:r>
-        <w:t xml:space="preserve">Date: </w:t>
-      </w:r>
-      <w:r>
-        <w:t>October</w:t>
-      </w:r>
-      <w:r>
-        <w:t xml:space="preserve"> 8</w:t>
-      </w:r>
-      <w:r>
-        <w:t xml:space="preserve"> – October </w:t>
-      </w:r>
-      <w:r>
-        <w:t>15</w:t>
-      </w:r>
-    </w:p>
-    <w:p/>
-    <w:p>
-      <w:r>
-        <w:t xml:space="preserve">What was done? </w:t>
-      </w:r>
-    </w:p>
-    <w:p>
-      <w:pPr>
-        <w:pStyle w:val="ListParagraph"/>
-        <w:numPr>
-          <w:ilvl w:val="0"/>
-          <w:numId w:val="1"/>
-        </w:numPr>
-        <w:rPr>
-          <w:rFonts w:ascii="Times New Roman" w:hAnsi="Times New Roman" w:cs="Times New Roman"/>
-          <w:sz w:val="24"/>
-        </w:rPr>
-      </w:pPr>
-      <w:r>
-        <w:rPr>
-          <w:rFonts w:ascii="Times New Roman" w:hAnsi="Times New Roman" w:cs="Times New Roman"/>
-          <w:sz w:val="24"/>
-        </w:rPr>
-        <w:t xml:space="preserve">We </w:t>
-      </w:r>
-      <w:r>
-        <w:rPr>
-          <w:rFonts w:ascii="Times New Roman" w:hAnsi="Times New Roman" w:cs="Times New Roman"/>
-          <w:sz w:val="24"/>
-        </w:rPr>
-        <w:t>uploaded our scope documents and began working on the proposal document</w:t>
-      </w:r>
-    </w:p>
-    <w:p>
-      <w:pPr>
-        <w:pStyle w:val="ListParagraph"/>
-        <w:numPr>
-          <w:ilvl w:val="0"/>
-          <w:numId w:val="1"/>
-        </w:numPr>
-        <w:rPr>
-          <w:rFonts w:ascii="Times New Roman" w:hAnsi="Times New Roman" w:cs="Times New Roman"/>
-          <w:sz w:val="24"/>
-        </w:rPr>
-      </w:pPr>
-      <w:r>
-        <w:rPr>
-          <w:rFonts w:ascii="Times New Roman" w:hAnsi="Times New Roman" w:cs="Times New Roman"/>
-          <w:sz w:val="24"/>
-        </w:rPr>
-        <w:t xml:space="preserve">We finalised the way the project will work </w:t>
-      </w:r>
-    </w:p>
-    <w:p>
-      <w:pPr>
-        <w:pStyle w:val="ListParagraph"/>
-        <w:numPr>
-          <w:ilvl w:val="0"/>
-          <w:numId w:val="1"/>
-        </w:numPr>
-        <w:rPr>
-          <w:rFonts w:ascii="Times New Roman" w:hAnsi="Times New Roman" w:cs="Times New Roman"/>
-          <w:sz w:val="24"/>
-        </w:rPr>
-      </w:pPr>
-      <w:r>
-        <w:rPr>
-          <w:rFonts w:ascii="Times New Roman" w:hAnsi="Times New Roman" w:cs="Times New Roman"/>
-          <w:sz w:val="24"/>
-        </w:rPr>
-        <w:t>We will have a Java backend with JQuery and HTML and CSS front end</w:t>
-      </w:r>
-    </w:p>
-    <w:p>
-      <w:pPr>
-        <w:pStyle w:val="ListParagraph"/>
-        <w:numPr>
-          <w:ilvl w:val="0"/>
-          <w:numId w:val="1"/>
-        </w:numPr>
-        <w:rPr>
-          <w:rFonts w:ascii="Times New Roman" w:hAnsi="Times New Roman" w:cs="Times New Roman"/>
-          <w:sz w:val="24"/>
-        </w:rPr>
-      </w:pPr>
-      <w:r>
-        <w:rPr>
-          <w:rFonts w:ascii="Times New Roman" w:hAnsi="Times New Roman" w:cs="Times New Roman"/>
-          <w:sz w:val="24"/>
-        </w:rPr>
-        <w:t>We decided to use theme roller on our site to design it</w:t>
-      </w:r>
-    </w:p>
-    <w:p>
-      <w:pPr>
-        <w:pStyle w:val="ListParagraph"/>
-        <w:rPr>
-          <w:rFonts w:ascii="Times New Roman" w:hAnsi="Times New Roman" w:cs="Times New Roman"/>
-          <w:sz w:val="24"/>
-        </w:rPr>
-      </w:pPr>
-    </w:p>
-    <w:p/>
-    <w:p>
-      <w:r>
-        <w:t xml:space="preserve">Who did what? </w:t>
-      </w:r>
-    </w:p>
-    <w:p>
-      <w:pPr>
-        <w:pStyle w:val="ListParagraph"/>
-        <w:numPr>
-          <w:ilvl w:val="0"/>
           <w:numId w:val="3"/>
         </w:numPr>
       </w:pPr>
@@ -1243,7 +1261,22 @@
       </w:r>
     </w:p>
     <w:p/>
-    <w:p/>
+    <w:p>
+      <w:pPr>
+        <w:ind w:left="360"/>
+        <w:rPr>
+          <w:rFonts w:ascii="Times New Roman" w:hAnsi="Times New Roman" w:cs="Times New Roman"/>
+          <w:sz w:val="24"/>
+        </w:rPr>
+      </w:pPr>
+      <w:r>
+        <w:rPr>
+          <w:rFonts w:ascii="Times New Roman" w:hAnsi="Times New Roman" w:cs="Times New Roman"/>
+          <w:sz w:val="24"/>
+        </w:rPr>
+        <w:t xml:space="preserve">Resources used </w:t>
+      </w:r>
+    </w:p>
     <w:p>
       <w:pPr>
         <w:pStyle w:val="Heading2"/>
@@ -1256,16 +1289,280 @@
     <w:p/>
     <w:p>
       <w:r>
+        <w:t>Date: October 16 – October 23</w:t>
+      </w:r>
+    </w:p>
+    <w:p/>
+    <w:p>
+      <w:r>
+        <w:t xml:space="preserve">What was done? </w:t>
+      </w:r>
+    </w:p>
+    <w:p>
+      <w:pPr>
+        <w:pStyle w:val="ListParagraph"/>
+        <w:numPr>
+          <w:ilvl w:val="0"/>
+          <w:numId w:val="6"/>
+        </w:numPr>
+        <w:jc w:val="both"/>
+      </w:pPr>
+      <w:r>
+        <w:t>We uploaded our individual proposal documents</w:t>
+      </w:r>
+    </w:p>
+    <w:p>
+      <w:pPr>
+        <w:pStyle w:val="ListParagraph"/>
+        <w:numPr>
+          <w:ilvl w:val="0"/>
+          <w:numId w:val="6"/>
+        </w:numPr>
+        <w:jc w:val="both"/>
+      </w:pPr>
+      <w:r>
+        <w:t>We began work on our individual assignment of a summary of a research paper</w:t>
+      </w:r>
+    </w:p>
+    <w:p>
+      <w:pPr>
+        <w:pStyle w:val="ListParagraph"/>
+        <w:numPr>
+          <w:ilvl w:val="0"/>
+          <w:numId w:val="6"/>
+        </w:numPr>
+        <w:jc w:val="both"/>
+      </w:pPr>
+      <w:r>
+        <w:t xml:space="preserve">We discussed with Luke our concerns about the time frame everything needs to be done by </w:t>
+      </w:r>
+    </w:p>
+    <w:p>
+      <w:pPr>
+        <w:pStyle w:val="ListParagraph"/>
+        <w:numPr>
+          <w:ilvl w:val="0"/>
+          <w:numId w:val="6"/>
+        </w:numPr>
+        <w:jc w:val="both"/>
+      </w:pPr>
+      <w:r>
+        <w:t>We met up to share our research from the previous week on each of our given tasks</w:t>
+      </w:r>
+    </w:p>
+    <w:p>
+      <w:pPr>
+        <w:pStyle w:val="ListParagraph"/>
+        <w:numPr>
+          <w:ilvl w:val="0"/>
+          <w:numId w:val="6"/>
+        </w:numPr>
+        <w:jc w:val="both"/>
+      </w:pPr>
+      <w:r>
+        <w:t xml:space="preserve">The meeting went well we are all on track so far </w:t>
+      </w:r>
+    </w:p>
+    <w:p>
+      <w:pPr>
+        <w:rPr>
+          <w:rFonts w:ascii="Times New Roman" w:hAnsi="Times New Roman" w:cs="Times New Roman"/>
+          <w:sz w:val="24"/>
+        </w:rPr>
+      </w:pPr>
+    </w:p>
+    <w:p/>
+    <w:p>
+      <w:r>
+        <w:t xml:space="preserve">Who did what? </w:t>
+      </w:r>
+    </w:p>
+    <w:p>
+      <w:pPr>
+        <w:pStyle w:val="ListParagraph"/>
+        <w:numPr>
+          <w:ilvl w:val="0"/>
+          <w:numId w:val="7"/>
+        </w:numPr>
+      </w:pPr>
+      <w:r>
+        <w:t xml:space="preserve">We all had summary articles this week to write. </w:t>
+      </w:r>
+    </w:p>
+    <w:p>
+      <w:pPr>
+        <w:pStyle w:val="ListParagraph"/>
+        <w:numPr>
+          <w:ilvl w:val="0"/>
+          <w:numId w:val="7"/>
+        </w:numPr>
+      </w:pPr>
+      <w:r>
+        <w:t>We each chose a topic related to the project and researched and summarized it</w:t>
+      </w:r>
+    </w:p>
+    <w:p>
+      <w:pPr>
+        <w:pStyle w:val="ListParagraph"/>
+        <w:numPr>
+          <w:ilvl w:val="0"/>
+          <w:numId w:val="7"/>
+        </w:numPr>
+      </w:pPr>
+      <w:r>
+        <w:t>I chose web development design, Martin chose JavaScript and David did Java</w:t>
+      </w:r>
+    </w:p>
+    <w:p/>
+    <w:p>
+      <w:pPr>
+        <w:rPr>
+          <w:rFonts w:ascii="Times New Roman" w:hAnsi="Times New Roman" w:cs="Times New Roman"/>
+          <w:sz w:val="24"/>
+        </w:rPr>
+      </w:pPr>
+      <w:r>
+        <w:rPr>
+          <w:rFonts w:ascii="Times New Roman" w:hAnsi="Times New Roman" w:cs="Times New Roman"/>
+          <w:sz w:val="24"/>
+        </w:rPr>
+        <w:t xml:space="preserve">Resources used </w:t>
+      </w:r>
+    </w:p>
+    <w:p/>
+    <w:p>
+      <w:pPr>
+        <w:pStyle w:val="Heading2"/>
+      </w:pPr>
+      <w:r>
+        <w:t xml:space="preserve">Week 4 </w:t>
+      </w:r>
+    </w:p>
+    <w:p/>
+    <w:p>
+      <w:r>
+        <w:t>Date: October 24 – October 31</w:t>
+      </w:r>
+    </w:p>
+    <w:p/>
+    <w:p>
+      <w:r>
+        <w:t xml:space="preserve">What was done? </w:t>
+      </w:r>
+    </w:p>
+    <w:p>
+      <w:pPr>
+        <w:pStyle w:val="ListParagraph"/>
+        <w:numPr>
+          <w:ilvl w:val="0"/>
+          <w:numId w:val="8"/>
+        </w:numPr>
+        <w:rPr>
+          <w:rFonts w:ascii="Times New Roman" w:hAnsi="Times New Roman" w:cs="Times New Roman"/>
+          <w:sz w:val="24"/>
+        </w:rPr>
+      </w:pPr>
+      <w:r>
+        <w:rPr>
+          <w:rFonts w:ascii="Times New Roman" w:hAnsi="Times New Roman" w:cs="Times New Roman"/>
+          <w:sz w:val="24"/>
+        </w:rPr>
+        <w:t>We uploaded our summary articles</w:t>
+      </w:r>
+    </w:p>
+    <w:p>
+      <w:pPr>
+        <w:pStyle w:val="ListParagraph"/>
+        <w:numPr>
+          <w:ilvl w:val="0"/>
+          <w:numId w:val="8"/>
+        </w:numPr>
+        <w:rPr>
+          <w:rFonts w:ascii="Times New Roman" w:hAnsi="Times New Roman" w:cs="Times New Roman"/>
+          <w:sz w:val="24"/>
+        </w:rPr>
+      </w:pPr>
+      <w:r>
+        <w:rPr>
+          <w:rFonts w:ascii="Times New Roman" w:hAnsi="Times New Roman" w:cs="Times New Roman"/>
+          <w:sz w:val="24"/>
+        </w:rPr>
+        <w:t>We began to think about a topic for the research paper we each had to write for project skills</w:t>
+      </w:r>
+    </w:p>
+    <w:p/>
+    <w:p>
+      <w:r>
+        <w:t xml:space="preserve">Who did what? </w:t>
+      </w:r>
+    </w:p>
+    <w:p>
+      <w:pPr>
+        <w:pStyle w:val="ListParagraph"/>
+        <w:numPr>
+          <w:ilvl w:val="0"/>
+          <w:numId w:val="9"/>
+        </w:numPr>
+      </w:pPr>
+      <w:r>
+        <w:t>All three of us had research paper topics to choose</w:t>
+      </w:r>
+    </w:p>
+    <w:p>
+      <w:pPr>
+        <w:pStyle w:val="ListParagraph"/>
+        <w:numPr>
+          <w:ilvl w:val="0"/>
+          <w:numId w:val="9"/>
+        </w:numPr>
+      </w:pPr>
+      <w:r>
+        <w:t>We met up to discuss how each of our topics may benefit the group and its project as a whole and decided to choose topics based on this</w:t>
+      </w:r>
+    </w:p>
+    <w:p/>
+    <w:p/>
+    <w:p>
+      <w:pPr>
+        <w:rPr>
+          <w:rFonts w:ascii="Times New Roman" w:hAnsi="Times New Roman" w:cs="Times New Roman"/>
+          <w:sz w:val="24"/>
+        </w:rPr>
+      </w:pPr>
+      <w:r>
+        <w:rPr>
+          <w:rFonts w:ascii="Times New Roman" w:hAnsi="Times New Roman" w:cs="Times New Roman"/>
+          <w:sz w:val="24"/>
+        </w:rPr>
+        <w:t xml:space="preserve">Resources used </w:t>
+      </w:r>
+    </w:p>
+    <w:p/>
+    <w:p/>
+    <w:p>
+      <w:pPr>
+        <w:pStyle w:val="Heading2"/>
+      </w:pPr>
+      <w:r>
+        <w:t>Week 5</w:t>
+      </w:r>
+      <w:r>
+        <w:t xml:space="preserve"> </w:t>
+      </w:r>
+    </w:p>
+    <w:p/>
+    <w:p>
+      <w:r>
         <w:t xml:space="preserve">Date: </w:t>
       </w:r>
       <w:r>
-        <w:t>October 16</w:t>
-      </w:r>
-      <w:r>
-        <w:t xml:space="preserve"> – October </w:t>
-      </w:r>
-      <w:r>
-        <w:t>23</w:t>
+        <w:t>November 1</w:t>
+      </w:r>
+      <w:r>
+        <w:t xml:space="preserve"> – </w:t>
+      </w:r>
+      <w:r>
+        <w:t>November 8</w:t>
       </w:r>
     </w:p>
     <w:p/>
@@ -1279,73 +1576,24 @@
         <w:pStyle w:val="ListParagraph"/>
         <w:numPr>
           <w:ilvl w:val="0"/>
-          <w:numId w:val="6"/>
-        </w:numPr>
-        <w:jc w:val="both"/>
-      </w:pPr>
-      <w:r>
-        <w:t>We uploaded our individual proposal documents</w:t>
-      </w:r>
-    </w:p>
-    <w:p>
-      <w:pPr>
-        <w:pStyle w:val="ListParagraph"/>
-        <w:numPr>
-          <w:ilvl w:val="0"/>
-          <w:numId w:val="6"/>
-        </w:numPr>
-        <w:jc w:val="both"/>
-      </w:pPr>
-      <w:r>
-        <w:t>We began work on our individual assignment of a summary of a research paper</w:t>
-      </w:r>
-    </w:p>
-    <w:p>
-      <w:pPr>
-        <w:pStyle w:val="ListParagraph"/>
-        <w:numPr>
-          <w:ilvl w:val="0"/>
-          <w:numId w:val="6"/>
-        </w:numPr>
-        <w:jc w:val="both"/>
-      </w:pPr>
-      <w:r>
-        <w:t xml:space="preserve">We discussed with Luke our concerns about the time frame everything needs to be done by </w:t>
-      </w:r>
-    </w:p>
-    <w:p>
-      <w:pPr>
-        <w:pStyle w:val="ListParagraph"/>
-        <w:numPr>
-          <w:ilvl w:val="0"/>
-          <w:numId w:val="6"/>
-        </w:numPr>
-        <w:jc w:val="both"/>
-      </w:pPr>
-      <w:r>
-        <w:t>We met up to share our research from the previous week on each of our given tasks</w:t>
-      </w:r>
-    </w:p>
-    <w:p>
-      <w:pPr>
-        <w:pStyle w:val="ListParagraph"/>
-        <w:numPr>
-          <w:ilvl w:val="0"/>
-          <w:numId w:val="6"/>
-        </w:numPr>
-        <w:jc w:val="both"/>
-      </w:pPr>
-      <w:r>
-        <w:t xml:space="preserve">The meeting went well we are all on track so far </w:t>
-      </w:r>
-    </w:p>
-    <w:p>
-      <w:pPr>
-        <w:rPr>
-          <w:rFonts w:ascii="Times New Roman" w:hAnsi="Times New Roman" w:cs="Times New Roman"/>
-          <w:sz w:val="24"/>
-        </w:rPr>
-      </w:pPr>
+          <w:numId w:val="10"/>
+        </w:numPr>
+      </w:pPr>
+      <w:r>
+        <w:t>We researched our topic and made some selections</w:t>
+      </w:r>
+    </w:p>
+    <w:p>
+      <w:pPr>
+        <w:pStyle w:val="ListParagraph"/>
+        <w:numPr>
+          <w:ilvl w:val="0"/>
+          <w:numId w:val="10"/>
+        </w:numPr>
+      </w:pPr>
+      <w:r>
+        <w:t>I had decided on mine , It would be social media and its influence</w:t>
+      </w:r>
     </w:p>
     <w:p/>
     <w:p>
@@ -1358,45 +1606,51 @@
         <w:pStyle w:val="ListParagraph"/>
         <w:numPr>
           <w:ilvl w:val="0"/>
-          <w:numId w:val="7"/>
-        </w:numPr>
-      </w:pPr>
-      <w:r>
-        <w:t xml:space="preserve">We all had summary articles this week to write. </w:t>
-      </w:r>
-    </w:p>
-    <w:p>
-      <w:pPr>
-        <w:pStyle w:val="ListParagraph"/>
-        <w:numPr>
-          <w:ilvl w:val="0"/>
-          <w:numId w:val="7"/>
-        </w:numPr>
-      </w:pPr>
-      <w:r>
-        <w:t>We each chose a topic related to the project and researched and summarized it</w:t>
-      </w:r>
-    </w:p>
-    <w:p>
-      <w:pPr>
-        <w:pStyle w:val="ListParagraph"/>
-        <w:numPr>
-          <w:ilvl w:val="0"/>
-          <w:numId w:val="7"/>
-        </w:numPr>
-      </w:pPr>
-      <w:r>
-        <w:t>I chose web development design, Martin chose JavaScript and David did Java</w:t>
-      </w:r>
-    </w:p>
-    <w:p/>
+          <w:numId w:val="11"/>
+        </w:numPr>
+      </w:pPr>
+      <w:r>
+        <w:t>I began to read papers related to my topic</w:t>
+      </w:r>
+    </w:p>
+    <w:p>
+      <w:pPr>
+        <w:pStyle w:val="ListParagraph"/>
+        <w:numPr>
+          <w:ilvl w:val="0"/>
+          <w:numId w:val="11"/>
+        </w:numPr>
+      </w:pPr>
+      <w:r>
+        <w:t>Martin and David continued to try decide on a topic to research</w:t>
+      </w:r>
+    </w:p>
+    <w:p/>
+    <w:p>
+      <w:pPr>
+        <w:rPr>
+          <w:rFonts w:ascii="Times New Roman" w:hAnsi="Times New Roman" w:cs="Times New Roman"/>
+          <w:sz w:val="24"/>
+        </w:rPr>
+      </w:pPr>
+      <w:r>
+        <w:rPr>
+          <w:rFonts w:ascii="Times New Roman" w:hAnsi="Times New Roman" w:cs="Times New Roman"/>
+          <w:sz w:val="24"/>
+        </w:rPr>
+        <w:t xml:space="preserve">Resources used </w:t>
+      </w:r>
+    </w:p>
     <w:p/>
     <w:p>
       <w:pPr>
         <w:pStyle w:val="Heading2"/>
       </w:pPr>
       <w:r>
-        <w:t xml:space="preserve">Week 4 </w:t>
+        <w:t>Week 5</w:t>
+      </w:r>
+      <w:r>
+        <w:t xml:space="preserve"> </w:t>
       </w:r>
     </w:p>
     <w:p/>
@@ -1405,13 +1659,13 @@
         <w:t xml:space="preserve">Date: </w:t>
       </w:r>
       <w:r>
-        <w:t>October 24</w:t>
-      </w:r>
-      <w:r>
-        <w:t xml:space="preserve"> – October </w:t>
-      </w:r>
-      <w:r>
-        <w:t>31</w:t>
+        <w:t>November 9</w:t>
+      </w:r>
+      <w:r>
+        <w:t xml:space="preserve"> – </w:t>
+      </w:r>
+      <w:r>
+        <w:t>November 16</w:t>
       </w:r>
     </w:p>
     <w:p/>
@@ -1425,40 +1679,56 @@
         <w:pStyle w:val="ListParagraph"/>
         <w:numPr>
           <w:ilvl w:val="0"/>
-          <w:numId w:val="8"/>
-        </w:numPr>
-        <w:rPr>
-          <w:rFonts w:ascii="Times New Roman" w:hAnsi="Times New Roman" w:cs="Times New Roman"/>
-          <w:sz w:val="24"/>
-        </w:rPr>
-      </w:pPr>
-      <w:r>
-        <w:rPr>
-          <w:rFonts w:ascii="Times New Roman" w:hAnsi="Times New Roman" w:cs="Times New Roman"/>
-          <w:sz w:val="24"/>
-        </w:rPr>
-        <w:t>We uploaded our summary articles</w:t>
-      </w:r>
-    </w:p>
-    <w:p>
-      <w:pPr>
-        <w:pStyle w:val="ListParagraph"/>
-        <w:numPr>
-          <w:ilvl w:val="0"/>
-          <w:numId w:val="8"/>
-        </w:numPr>
-        <w:rPr>
-          <w:rFonts w:ascii="Times New Roman" w:hAnsi="Times New Roman" w:cs="Times New Roman"/>
-          <w:sz w:val="24"/>
-        </w:rPr>
-      </w:pPr>
-      <w:r>
-        <w:rPr>
-          <w:rFonts w:ascii="Times New Roman" w:hAnsi="Times New Roman" w:cs="Times New Roman"/>
-          <w:sz w:val="24"/>
-        </w:rPr>
-        <w:t>We began to think about a topic for the research paper we each had to write for project skills</w:t>
-      </w:r>
+          <w:numId w:val="10"/>
+        </w:numPr>
+      </w:pPr>
+      <w:r>
+        <w:t xml:space="preserve">Martin and David decided on topics, both related to the project. </w:t>
+      </w:r>
+    </w:p>
+    <w:p>
+      <w:pPr>
+        <w:pStyle w:val="ListParagraph"/>
+        <w:numPr>
+          <w:ilvl w:val="0"/>
+          <w:numId w:val="10"/>
+        </w:numPr>
+      </w:pPr>
+      <w:r>
+        <w:t xml:space="preserve">Martin decided on JavaScript </w:t>
+      </w:r>
+    </w:p>
+    <w:p>
+      <w:pPr>
+        <w:pStyle w:val="ListParagraph"/>
+        <w:numPr>
+          <w:ilvl w:val="0"/>
+          <w:numId w:val="10"/>
+        </w:numPr>
+      </w:pPr>
+      <w:r>
+        <w:t xml:space="preserve">David decided on web development </w:t>
+      </w:r>
+    </w:p>
+    <w:p>
+      <w:pPr>
+        <w:pStyle w:val="ListParagraph"/>
+        <w:numPr>
+          <w:ilvl w:val="0"/>
+          <w:numId w:val="10"/>
+        </w:numPr>
+      </w:pPr>
+      <w:r>
+        <w:t xml:space="preserve">I </w:t>
+      </w:r>
+      <w:r>
+        <w:t xml:space="preserve">began to write some skeleton text of mine, making the headings and beginning to research them and structure the assignment </w:t>
+      </w:r>
+    </w:p>
+    <w:p>
+      <w:pPr>
+        <w:pStyle w:val="ListParagraph"/>
+      </w:pPr>
     </w:p>
     <w:p/>
     <w:p>
@@ -1471,25 +1741,43 @@
         <w:pStyle w:val="ListParagraph"/>
         <w:numPr>
           <w:ilvl w:val="0"/>
-          <w:numId w:val="9"/>
-        </w:numPr>
-      </w:pPr>
-      <w:r>
-        <w:t>All three of us had research paper topics to choose</w:t>
-      </w:r>
-    </w:p>
-    <w:p>
-      <w:pPr>
-        <w:pStyle w:val="ListParagraph"/>
-        <w:numPr>
-          <w:ilvl w:val="0"/>
-          <w:numId w:val="9"/>
-        </w:numPr>
-      </w:pPr>
-      <w:r>
-        <w:t>We met up to discuss how each of our topics may benefit the group and its project as a whole and decided to choose topics based on this</w:t>
-      </w:r>
-    </w:p>
+          <w:numId w:val="12"/>
+        </w:numPr>
+      </w:pPr>
+      <w:r>
+        <w:t>We all met to discuss the beginning of the prototyping of the project</w:t>
+      </w:r>
+    </w:p>
+    <w:p>
+      <w:pPr>
+        <w:pStyle w:val="ListParagraph"/>
+        <w:numPr>
+          <w:ilvl w:val="0"/>
+          <w:numId w:val="12"/>
+        </w:numPr>
+      </w:pPr>
+      <w:r>
+        <w:t xml:space="preserve">We decided it better start sooner rather than later </w:t>
+      </w:r>
+    </w:p>
+    <w:p/>
+    <w:p/>
+    <w:p>
+      <w:pPr>
+        <w:rPr>
+          <w:rFonts w:ascii="Times New Roman" w:hAnsi="Times New Roman" w:cs="Times New Roman"/>
+          <w:sz w:val="24"/>
+        </w:rPr>
+      </w:pPr>
+      <w:r>
+        <w:rPr>
+          <w:rFonts w:ascii="Times New Roman" w:hAnsi="Times New Roman" w:cs="Times New Roman"/>
+          <w:sz w:val="24"/>
+        </w:rPr>
+        <w:t xml:space="preserve">Resources used </w:t>
+      </w:r>
+    </w:p>
+    <w:p/>
     <w:p/>
     <w:p/>
     <w:p/>
@@ -1499,8 +1787,7 @@
         <w:pStyle w:val="Heading2"/>
       </w:pPr>
       <w:r>
-        <w:lastRenderedPageBreak/>
-        <w:t>Week 5</w:t>
+        <w:t>Week 6</w:t>
       </w:r>
       <w:r>
         <w:t xml:space="preserve"> </w:t>
@@ -1512,13 +1799,13 @@
         <w:t xml:space="preserve">Date: </w:t>
       </w:r>
       <w:r>
-        <w:t>November 1</w:t>
+        <w:t>November 17</w:t>
       </w:r>
       <w:r>
         <w:t xml:space="preserve"> – </w:t>
       </w:r>
       <w:r>
-        <w:t>November 8</w:t>
+        <w:t>November 24</w:t>
       </w:r>
     </w:p>
     <w:p/>
@@ -1532,24 +1819,42 @@
         <w:pStyle w:val="ListParagraph"/>
         <w:numPr>
           <w:ilvl w:val="0"/>
-          <w:numId w:val="10"/>
-        </w:numPr>
-      </w:pPr>
-      <w:r>
-        <w:t>We researched our topic and made some selections</w:t>
-      </w:r>
-    </w:p>
-    <w:p>
-      <w:pPr>
-        <w:pStyle w:val="ListParagraph"/>
-        <w:numPr>
-          <w:ilvl w:val="0"/>
-          <w:numId w:val="10"/>
-        </w:numPr>
-      </w:pPr>
-      <w:r>
-        <w:t>I had decided on mine , It would be social media and its influence</w:t>
-      </w:r>
+          <w:numId w:val="14"/>
+        </w:numPr>
+      </w:pPr>
+      <w:r>
+        <w:t>I set up a github repository so we can work on the project from one source</w:t>
+      </w:r>
+    </w:p>
+    <w:p>
+      <w:pPr>
+        <w:pStyle w:val="ListParagraph"/>
+        <w:numPr>
+          <w:ilvl w:val="0"/>
+          <w:numId w:val="14"/>
+        </w:numPr>
+      </w:pPr>
+      <w:r>
+        <w:t>I gave Martin and David the link</w:t>
+      </w:r>
+    </w:p>
+    <w:p>
+      <w:pPr>
+        <w:pStyle w:val="ListParagraph"/>
+        <w:numPr>
+          <w:ilvl w:val="0"/>
+          <w:numId w:val="14"/>
+        </w:numPr>
+      </w:pPr>
+      <w:r>
+        <w:t>Both of them installed github and added the project locally</w:t>
+      </w:r>
+    </w:p>
+    <w:p>
+      <w:pPr>
+        <w:pStyle w:val="ListParagraph"/>
+        <w:ind w:left="1080"/>
+      </w:pPr>
     </w:p>
     <w:p/>
     <w:p>
@@ -1562,137 +1867,11 @@
         <w:pStyle w:val="ListParagraph"/>
         <w:numPr>
           <w:ilvl w:val="0"/>
-          <w:numId w:val="11"/>
-        </w:numPr>
-      </w:pPr>
-      <w:r>
-        <w:t>I began to read papers related to my topic</w:t>
-      </w:r>
-    </w:p>
-    <w:p>
-      <w:pPr>
-        <w:pStyle w:val="ListParagraph"/>
-        <w:numPr>
-          <w:ilvl w:val="0"/>
-          <w:numId w:val="11"/>
-        </w:numPr>
-      </w:pPr>
-      <w:r>
-        <w:t>Martin and David continued to try decide on a topic to research</w:t>
-      </w:r>
-    </w:p>
-    <w:p/>
-    <w:p/>
-    <w:p>
-      <w:pPr>
-        <w:pStyle w:val="Heading2"/>
-      </w:pPr>
-      <w:r>
-        <w:t>Week 5</w:t>
-      </w:r>
-      <w:r>
-        <w:t xml:space="preserve"> </w:t>
-      </w:r>
-    </w:p>
-    <w:p/>
-    <w:p>
-      <w:r>
-        <w:t xml:space="preserve">Date: </w:t>
-      </w:r>
-      <w:r>
-        <w:t xml:space="preserve">November </w:t>
-      </w:r>
-      <w:r>
-        <w:t>9</w:t>
-      </w:r>
-      <w:r>
-        <w:t xml:space="preserve"> – </w:t>
-      </w:r>
-      <w:r>
-        <w:t>November</w:t>
-      </w:r>
-      <w:r>
-        <w:t xml:space="preserve"> 16</w:t>
-      </w:r>
-    </w:p>
-    <w:p/>
-    <w:p>
-      <w:r>
-        <w:t xml:space="preserve">What was done? </w:t>
-      </w:r>
-    </w:p>
-    <w:p>
-      <w:pPr>
-        <w:pStyle w:val="ListParagraph"/>
-        <w:numPr>
-          <w:ilvl w:val="0"/>
-          <w:numId w:val="10"/>
-        </w:numPr>
-      </w:pPr>
-      <w:r>
-        <w:t xml:space="preserve">Martin and David decided on topics, both related to the project. </w:t>
-      </w:r>
-    </w:p>
-    <w:p>
-      <w:pPr>
-        <w:pStyle w:val="ListParagraph"/>
-        <w:numPr>
-          <w:ilvl w:val="0"/>
-          <w:numId w:val="10"/>
-        </w:numPr>
-      </w:pPr>
-      <w:r>
-        <w:t xml:space="preserve">Martin decided on JavaScript </w:t>
-      </w:r>
-    </w:p>
-    <w:p>
-      <w:pPr>
-        <w:pStyle w:val="ListParagraph"/>
-        <w:numPr>
-          <w:ilvl w:val="0"/>
-          <w:numId w:val="10"/>
-        </w:numPr>
-      </w:pPr>
-      <w:r>
-        <w:t xml:space="preserve">David decided on web development </w:t>
-      </w:r>
-    </w:p>
-    <w:p>
-      <w:pPr>
-        <w:pStyle w:val="ListParagraph"/>
-        <w:numPr>
-          <w:ilvl w:val="0"/>
-          <w:numId w:val="10"/>
-        </w:numPr>
-      </w:pPr>
-      <w:r>
-        <w:t xml:space="preserve">I </w:t>
-      </w:r>
-      <w:r>
-        <w:t xml:space="preserve">began to write some skeleton text of mine, making the headings and beginning to research them and structure the assignment </w:t>
-      </w:r>
-    </w:p>
-    <w:p>
-      <w:pPr>
-        <w:pStyle w:val="ListParagraph"/>
-      </w:pPr>
-    </w:p>
-    <w:p/>
-    <w:p>
-      <w:r>
-        <w:t xml:space="preserve">Who did what? </w:t>
-      </w:r>
-    </w:p>
-    <w:p>
-      <w:pPr>
-        <w:pStyle w:val="ListParagraph"/>
-        <w:numPr>
-          <w:ilvl w:val="0"/>
           <w:numId w:val="12"/>
         </w:numPr>
       </w:pPr>
       <w:r>
-        <w:t>We all met to discuss the beginning of the prototyping of the project</w:t>
+        <w:t>I set up the repository</w:t>
       </w:r>
     </w:p>
     <w:p>
@@ -1704,100 +1883,7 @@
         </w:numPr>
       </w:pPr>
       <w:r>
-        <w:t xml:space="preserve">We decided it better start sooner rather than later </w:t>
-      </w:r>
-    </w:p>
-    <w:p/>
-    <w:p/>
-    <w:p/>
-    <w:p/>
-    <w:p/>
-    <w:p/>
-    <w:p/>
-    <w:p>
-      <w:pPr>
-        <w:pStyle w:val="Heading2"/>
-      </w:pPr>
-      <w:r>
-        <w:t>Week 6</w:t>
-      </w:r>
-      <w:r>
-        <w:t xml:space="preserve"> </w:t>
-      </w:r>
-    </w:p>
-    <w:p/>
-    <w:p>
-      <w:r>
-        <w:t xml:space="preserve">Date: </w:t>
-      </w:r>
-      <w:r>
-        <w:t xml:space="preserve">November </w:t>
-      </w:r>
-      <w:r>
-        <w:t>17</w:t>
-      </w:r>
-      <w:r>
-        <w:t xml:space="preserve"> – </w:t>
-      </w:r>
-      <w:r>
-        <w:t>November</w:t>
-      </w:r>
-      <w:r>
-        <w:t xml:space="preserve"> 24</w:t>
-      </w:r>
-    </w:p>
-    <w:p/>
-    <w:p>
-      <w:r>
-        <w:t xml:space="preserve">What was done? </w:t>
-      </w:r>
-    </w:p>
-    <w:p>
-      <w:pPr>
-        <w:pStyle w:val="ListParagraph"/>
-        <w:numPr>
-          <w:ilvl w:val="0"/>
-          <w:numId w:val="14"/>
-        </w:numPr>
-      </w:pPr>
-      <w:r>
-        <w:t>I set up a github repository so we can work on the project from one source</w:t>
-      </w:r>
-    </w:p>
-    <w:p>
-      <w:pPr>
-        <w:pStyle w:val="ListParagraph"/>
-        <w:numPr>
-          <w:ilvl w:val="0"/>
-          <w:numId w:val="14"/>
-        </w:numPr>
-      </w:pPr>
-      <w:r>
-        <w:t>I gave Martin and David the link</w:t>
-      </w:r>
-    </w:p>
-    <w:p>
-      <w:pPr>
-        <w:pStyle w:val="ListParagraph"/>
-        <w:numPr>
-          <w:ilvl w:val="0"/>
-          <w:numId w:val="14"/>
-        </w:numPr>
-      </w:pPr>
-      <w:r>
-        <w:t>Both of them installed github and added the project locally</w:t>
-      </w:r>
-    </w:p>
-    <w:p>
-      <w:pPr>
-        <w:pStyle w:val="ListParagraph"/>
-        <w:ind w:left="1080"/>
-      </w:pPr>
-    </w:p>
-    <w:p/>
-    <w:p>
-      <w:r>
-        <w:t xml:space="preserve">Who did what? </w:t>
+        <w:t>Martin and David installed github and configured the repository as a local resource</w:t>
       </w:r>
     </w:p>
     <w:p>
@@ -1809,7 +1895,7 @@
         </w:numPr>
       </w:pPr>
       <w:r>
-        <w:t>I set up the repository</w:t>
+        <w:t xml:space="preserve">We began working on the prototype document </w:t>
       </w:r>
     </w:p>
     <w:p>
@@ -1821,7 +1907,7 @@
         </w:numPr>
       </w:pPr>
       <w:r>
-        <w:t>Martin and David installed github and configured the repository as a local resource</w:t>
+        <w:t xml:space="preserve">We also began deciding on who should do what in relation to the prototype </w:t>
       </w:r>
     </w:p>
     <w:p>
@@ -1833,7 +1919,7 @@
         </w:numPr>
       </w:pPr>
       <w:r>
-        <w:t xml:space="preserve">We began working on the prototype document </w:t>
+        <w:t>We decided I would do the SQL, David and Martin would work on the web pages</w:t>
       </w:r>
     </w:p>
     <w:p>
@@ -1845,38 +1931,30 @@
         </w:numPr>
       </w:pPr>
       <w:r>
-        <w:t xml:space="preserve">We also began deciding on who should do what in relation to the prototype </w:t>
-      </w:r>
-    </w:p>
-    <w:p>
-      <w:pPr>
-        <w:pStyle w:val="ListParagraph"/>
-        <w:numPr>
-          <w:ilvl w:val="0"/>
-          <w:numId w:val="12"/>
-        </w:numPr>
-      </w:pPr>
-      <w:r>
-        <w:t>We decided I would do the SQL, David and Martin would work on the web pages</w:t>
-      </w:r>
-    </w:p>
-    <w:p>
-      <w:pPr>
-        <w:pStyle w:val="ListParagraph"/>
-        <w:numPr>
-          <w:ilvl w:val="0"/>
-          <w:numId w:val="12"/>
-        </w:numPr>
-      </w:pPr>
-      <w:r>
         <w:t>After Christmas we would add in the Java backend</w:t>
       </w:r>
+    </w:p>
+    <w:p/>
+    <w:p/>
+    <w:p>
+      <w:pPr>
+        <w:rPr>
+          <w:rFonts w:ascii="Times New Roman" w:hAnsi="Times New Roman" w:cs="Times New Roman"/>
+          <w:sz w:val="24"/>
+        </w:rPr>
+      </w:pPr>
+      <w:r>
+        <w:rPr>
+          <w:rFonts w:ascii="Times New Roman" w:hAnsi="Times New Roman" w:cs="Times New Roman"/>
+          <w:sz w:val="24"/>
+        </w:rPr>
+        <w:t xml:space="preserve">Resources used </w:t>
+      </w:r>
+    </w:p>
+    <w:p>
       <w:bookmarkStart w:id="0" w:name="_GoBack"/>
       <w:bookmarkEnd w:id="0"/>
     </w:p>
-    <w:p/>
-    <w:p/>
-    <w:p/>
     <w:sectPr>
       <w:pgSz w:w="11906" w:h="16838"/>
       <w:pgMar w:top="1440" w:right="1440" w:bottom="1440" w:left="1440" w:header="708" w:footer="708" w:gutter="0"/>
@@ -3936,6 +4014,7 @@
   <w:style w:type="character" w:default="1" w:styleId="DefaultParagraphFont">
     <w:name w:val="Default Paragraph Font"/>
     <w:uiPriority w:val="1"/>
+    <w:semiHidden/>
     <w:unhideWhenUsed/>
   </w:style>
   <w:style w:type="table" w:default="1" w:styleId="TableNormal">

</xml_diff>